<commit_message>
Answer Sheet Q1 finished!
</commit_message>
<xml_diff>
--- a/part 3/AnswerSheet_Lab3.docx
+++ b/part 3/AnswerSheet_Lab3.docx
@@ -94,14 +94,25 @@
     </w:p>
     <w:p/>
     <w:p>
-      <w:r>
+      <w:pPr>
+        <w:rPr>
+          <w:i/>
+          <w:iCs/>
+        </w:rPr>
+      </w:pPr>
+      <w:r>
+        <w:rPr>
+          <w:i/>
+          <w:iCs/>
+        </w:rPr>
         <w:t>1A:</w:t>
       </w:r>
       <w:r>
-        <w:t xml:space="preserve"> </w:t>
-      </w:r>
-      <w:r>
-        <w:t>Calculate the posterior value that people can see in the future under the data. Assume:</w:t>
+        <w:rPr>
+          <w:i/>
+          <w:iCs/>
+        </w:rPr>
+        <w:t xml:space="preserve"> Calculate the posterior value that people can see in the future under the data. Assume:</w:t>
       </w:r>
     </w:p>
     <w:p>
@@ -111,12 +122,17 @@
           <w:ilvl w:val="0"/>
           <w:numId w:val="4"/>
         </w:numPr>
-      </w:pPr>
-      <w:r>
-        <w:t xml:space="preserve">The prior probability that people can see in the future is equal to not seeing in the future: 50% </w:t>
-      </w:r>
-      <w:r>
-        <w:t>(H)</w:t>
+        <w:rPr>
+          <w:i/>
+          <w:iCs/>
+        </w:rPr>
+      </w:pPr>
+      <w:r>
+        <w:rPr>
+          <w:i/>
+          <w:iCs/>
+        </w:rPr>
+        <w:t>The prior probability that people can see in the future is equal to not seeing in the future: 50% (H)</w:t>
       </w:r>
     </w:p>
     <w:p>
@@ -126,12 +142,17 @@
           <w:ilvl w:val="0"/>
           <w:numId w:val="4"/>
         </w:numPr>
-      </w:pPr>
-      <w:r>
-        <w:t xml:space="preserve">The probability to observe this data under the hypothesis that people can see in the future is 0.531 </w:t>
-      </w:r>
-      <w:r>
-        <w:t>(D | H)</w:t>
+        <w:rPr>
+          <w:i/>
+          <w:iCs/>
+        </w:rPr>
+      </w:pPr>
+      <w:r>
+        <w:rPr>
+          <w:i/>
+          <w:iCs/>
+        </w:rPr>
+        <w:t>The probability to observe this data under the hypothesis that people can see in the future is 0.531 (D | H)</w:t>
       </w:r>
     </w:p>
     <w:p>
@@ -141,101 +162,310 @@
           <w:ilvl w:val="0"/>
           <w:numId w:val="4"/>
         </w:numPr>
-      </w:pPr>
-      <w:r>
-        <w:t>The probability to observe this data under the hypothesis that people cannot see in the future is 0.52 (this captures the intuition that values around 0.5 are likely when fully guessing)</w:t>
-      </w:r>
-      <w:r>
-        <w:t xml:space="preserve"> (D | !H)</w:t>
-      </w:r>
-    </w:p>
-    <w:p/>
-    <w:p>
-      <w:r>
-        <w:t xml:space="preserve">The posterior value = </w:t>
-      </w:r>
-      <w:r>
-        <w:t>0.</w:t>
-      </w:r>
-      <w:r>
-        <w:t>51</w:t>
-      </w:r>
-    </w:p>
-    <w:p/>
+        <w:rPr>
+          <w:i/>
+          <w:iCs/>
+        </w:rPr>
+      </w:pPr>
+      <w:r>
+        <w:rPr>
+          <w:i/>
+          <w:iCs/>
+        </w:rPr>
+        <w:t>The probability to observe this data under the hypothesis that people cannot see in the future is 0.52 (this captures the intuition that values around 0.5 are likely when fully guessing) (D | !H)</w:t>
+      </w:r>
+    </w:p>
+    <w:p/>
+    <w:p>
+      <w:pPr>
+        <w:rPr>
+          <w:b/>
+          <w:bCs/>
+        </w:rPr>
+      </w:pPr>
+      <w:r>
+        <w:rPr>
+          <w:b/>
+          <w:bCs/>
+        </w:rPr>
+        <w:t>The posterior value = 0.51</w:t>
+      </w:r>
+    </w:p>
+    <w:p/>
+    <w:p>
+      <w:pPr>
+        <w:rPr>
+          <w:i/>
+          <w:iCs/>
+        </w:rPr>
+      </w:pPr>
+      <w:r>
+        <w:rPr>
+          <w:i/>
+          <w:iCs/>
+        </w:rPr>
+        <w:t>1B:</w:t>
+      </w:r>
+      <w:r>
+        <w:rPr>
+          <w:i/>
+          <w:iCs/>
+        </w:rPr>
+        <w:t xml:space="preserve"> </w:t>
+      </w:r>
+      <w:r>
+        <w:rPr>
+          <w:i/>
+          <w:iCs/>
+        </w:rPr>
+        <w:t>What is the Bayes factor? (</w:t>
+      </w:r>
+      <w:proofErr w:type="spellStart"/>
+      <w:r>
+        <w:rPr>
+          <w:i/>
+          <w:iCs/>
+        </w:rPr>
+        <w:t>BFpeople</w:t>
+      </w:r>
+      <w:proofErr w:type="spellEnd"/>
+      <w:r>
+        <w:rPr>
+          <w:i/>
+          <w:iCs/>
+        </w:rPr>
+        <w:t xml:space="preserve"> can see in the future, not see in the future)</w:t>
+      </w:r>
+    </w:p>
+    <w:p>
+      <w:pPr>
+        <w:rPr>
+          <w:b/>
+          <w:bCs/>
+        </w:rPr>
+      </w:pPr>
+    </w:p>
     <w:p>
       <w:pPr>
         <w:rPr>
           <w:color w:val="FF0000"/>
         </w:rPr>
       </w:pPr>
-      <w:r>
-        <w:t>1B:</w:t>
-      </w:r>
-      <w:r>
+      <w:proofErr w:type="spellStart"/>
+      <w:r>
+        <w:rPr>
+          <w:b/>
+          <w:bCs/>
+        </w:rPr>
+        <w:t>BayesFactor</w:t>
+      </w:r>
+      <w:proofErr w:type="spellEnd"/>
+      <w:r>
+        <w:rPr>
+          <w:b/>
+          <w:bCs/>
+        </w:rPr>
+        <w:t xml:space="preserve"> = </w:t>
+      </w:r>
+      <w:r>
+        <w:rPr>
+          <w:b/>
+          <w:bCs/>
+        </w:rPr>
+        <w:t>1.13</w:t>
+      </w:r>
+      <w:r>
+        <w:rPr>
+          <w:b/>
+          <w:bCs/>
+        </w:rPr>
+        <w:t>.</w:t>
+      </w:r>
+    </w:p>
+    <w:p/>
+    <w:p>
+      <w:pPr>
+        <w:rPr>
+          <w:i/>
+          <w:iCs/>
+        </w:rPr>
+      </w:pPr>
+      <w:r>
+        <w:rPr>
+          <w:i/>
+          <w:iCs/>
+        </w:rPr>
+        <w:t>1C:</w:t>
+      </w:r>
+      <w:r>
+        <w:rPr>
+          <w:i/>
+          <w:iCs/>
+        </w:rPr>
         <w:t xml:space="preserve"> </w:t>
       </w:r>
       <w:r>
         <w:rPr>
-          <w:color w:val="FF0000"/>
-        </w:rPr>
-        <w:t xml:space="preserve">So, I don’t know what input to use but you need </w:t>
+          <w:i/>
+          <w:iCs/>
+        </w:rPr>
+        <w:t>Eric-Jan, a more skeptic researcher, thinks the prior probability that people can look into the future is 0.001. What are the posterior odds for such a skeptic researcher?</w:t>
+      </w:r>
+    </w:p>
+    <w:p/>
+    <w:p>
+      <w:pPr>
+        <w:rPr>
+          <w:b/>
+          <w:bCs/>
+        </w:rPr>
+      </w:pPr>
+      <w:r>
+        <w:rPr>
+          <w:b/>
+          <w:bCs/>
+        </w:rPr>
+        <w:t>0.001</w:t>
+      </w:r>
+    </w:p>
+    <w:p/>
+    <w:p>
+      <w:pPr>
+        <w:rPr>
+          <w:i/>
+          <w:iCs/>
+        </w:rPr>
+      </w:pPr>
+      <w:r>
+        <w:rPr>
+          <w:i/>
+          <w:iCs/>
+        </w:rPr>
+        <w:t>1D:</w:t>
+      </w:r>
+      <w:r>
+        <w:rPr>
+          <w:i/>
+          <w:iCs/>
+        </w:rPr>
+        <w:t xml:space="preserve"> (you need to calculate 3 values here)</w:t>
+      </w:r>
+    </w:p>
+    <w:p>
+      <w:pPr>
+        <w:rPr>
+          <w:i/>
+          <w:iCs/>
+        </w:rPr>
+      </w:pPr>
+      <w:r>
+        <w:rPr>
+          <w:i/>
+          <w:iCs/>
+        </w:rPr>
+        <w:t>The experiment is replicated three times by different researchers, independently. So, the conditional probabilities are estimated independently. The priors are updated based on the outcomes of earlier experiments, starting with the outcome of the initial experiment. The relevant other data is in the table below. For each experiment give the new posteriors of P(</w:t>
       </w:r>
       <w:proofErr w:type="spellStart"/>
       <w:r>
         <w:rPr>
-          <w:color w:val="FF0000"/>
-        </w:rPr>
-        <w:t>BayesFactor</w:t>
+          <w:i/>
+          <w:iCs/>
+        </w:rPr>
+        <w:t>Hpeople</w:t>
       </w:r>
       <w:proofErr w:type="spellEnd"/>
       <w:r>
         <w:rPr>
-          <w:color w:val="FF0000"/>
-        </w:rPr>
-        <w:t xml:space="preserve"> method.</w:t>
-      </w:r>
-    </w:p>
-    <w:p/>
-    <w:p>
-      <w:r>
-        <w:t>1C:</w:t>
-      </w:r>
-      <w:r>
-        <w:t xml:space="preserve"> </w:t>
-      </w:r>
-    </w:p>
-    <w:p/>
-    <w:p>
-      <w:r>
-        <w:t>1D:</w:t>
-      </w:r>
-      <w:r>
-        <w:t xml:space="preserve"> (you need to calculate 3 values here)</w:t>
-      </w:r>
+          <w:i/>
+          <w:iCs/>
+        </w:rPr>
+        <w:t xml:space="preserve"> see in the future | Data).</w:t>
+      </w:r>
+    </w:p>
+    <w:p>
       <w:r>
         <w:br/>
         <w:t>i:</w:t>
       </w:r>
+      <w:r>
+        <w:t xml:space="preserve"> </w:t>
+      </w:r>
+      <w:r>
+        <w:t xml:space="preserve">So we assume H = </w:t>
+      </w:r>
+      <w:r>
+        <w:t>0.51</w:t>
+      </w:r>
+      <w:r>
+        <w:t xml:space="preserve">. Then posterior value = </w:t>
+      </w:r>
+      <w:r>
+        <w:t>0.4</w:t>
+      </w:r>
+      <w:r>
+        <w:t>9.</w:t>
+      </w:r>
     </w:p>
     <w:p>
       <w:r>
         <w:t>ii:</w:t>
       </w:r>
-    </w:p>
-    <w:p>
+      <w:r>
+        <w:t xml:space="preserve"> So we assume H = 0.49. Then posterior value = </w:t>
+      </w:r>
+      <w:r>
+        <w:t>0.42</w:t>
+      </w:r>
+    </w:p>
+    <w:p>
+      <w:r>
+        <w:t>i</w:t>
+      </w:r>
+      <w:r>
+        <w:t>ii:</w:t>
+      </w:r>
+      <w:r>
+        <w:t xml:space="preserve"> </w:t>
+      </w:r>
+      <w:r>
+        <w:t>So we assume H = 0.4</w:t>
+      </w:r>
+      <w:r>
+        <w:t>2</w:t>
+      </w:r>
+      <w:r>
+        <w:t>. Then posterior value =</w:t>
+      </w:r>
+      <w:r>
+        <w:t xml:space="preserve"> </w:t>
+      </w:r>
+      <w:r>
+        <w:t>0.34</w:t>
+      </w:r>
+    </w:p>
+    <w:p/>
+    <w:p>
+      <w:r>
+        <w:t>1E.</w:t>
+      </w:r>
+    </w:p>
+    <w:p>
+      <w:r>
+        <w:t xml:space="preserve">We know that the </w:t>
+      </w:r>
       <w:proofErr w:type="spellStart"/>
       <w:r>
-        <w:t>Iii</w:t>
+        <w:t>BayesFactor</w:t>
       </w:r>
       <w:proofErr w:type="spellEnd"/>
       <w:r>
-        <w:t>:</w:t>
-      </w:r>
-    </w:p>
-    <w:p/>
-    <w:p>
-      <w:r>
-        <w:t>1E.</w:t>
+        <w:t xml:space="preserve"> is &gt;30%, which suggests the data is very </w:t>
+      </w:r>
+      <w:r>
+        <w:t xml:space="preserve">strong evidence for </w:t>
+      </w:r>
+      <w:r>
+        <w:t>our hypothesis, People can see in the in the future. (See: assignment page 5)</w:t>
       </w:r>
     </w:p>
     <w:p/>
@@ -301,7 +531,6 @@
     <w:p/>
     <w:p>
       <w:r>
-        <w:lastRenderedPageBreak/>
         <w:t>3A:</w:t>
       </w:r>
     </w:p>
@@ -1198,7 +1427,7 @@
         <w:rFonts w:asciiTheme="minorHAnsi" w:eastAsiaTheme="minorHAnsi" w:hAnsiTheme="minorHAnsi" w:cstheme="minorBidi"/>
         <w:sz w:val="24"/>
         <w:szCs w:val="24"/>
-        <w:lang w:eastAsia="en-US" w:bidi="ar-SA"/>
+        <w:lang w:val="nl-NL" w:eastAsia="en-US" w:bidi="ar-SA"/>
       </w:rPr>
     </w:rPrDefault>
     <w:pPrDefault/>
@@ -1654,6 +1883,7 @@
   <w:style w:type="character" w:default="1" w:styleId="Standaardalinea-lettertype">
     <w:name w:val="Default Paragraph Font"/>
     <w:uiPriority w:val="1"/>
+    <w:semiHidden/>
     <w:unhideWhenUsed/>
   </w:style>
   <w:style w:type="table" w:default="1" w:styleId="Standaardtabel">

</xml_diff>